<commit_message>
Cambios en los requisitos funcionales y funcionalidades
</commit_message>
<xml_diff>
--- a/TP2. E2 Especificación de Requisitos del Software.docx
+++ b/TP2. E2 Especificación de Requisitos del Software.docx
@@ -710,280 +710,186 @@
     </w:p>
     <w:p>
       <w:pPr>
-        <w:keepNext w:val="0"/>
-        <w:keepLines w:val="0"/>
-        <w:pageBreakBefore w:val="0"/>
-        <w:widowControl w:val="1"/>
         <w:numPr>
           <w:ilvl w:val="0"/>
           <w:numId w:val="3"/>
         </w:numPr>
-        <w:pBdr>
-          <w:top w:space="0" w:sz="0" w:val="nil"/>
-          <w:left w:space="0" w:sz="0" w:val="nil"/>
-          <w:bottom w:space="0" w:sz="0" w:val="nil"/>
-          <w:right w:space="0" w:sz="0" w:val="nil"/>
-          <w:between w:space="0" w:sz="0" w:val="nil"/>
-        </w:pBdr>
-        <w:shd w:fill="auto" w:val="clear"/>
-        <w:spacing w:after="160" w:before="0" w:line="240" w:lineRule="auto"/>
-        <w:ind w:left="720" w:right="0" w:hanging="360"/>
-        <w:jc w:val="left"/>
-        <w:rPr/>
-      </w:pPr>
-      <w:r>
-        <w:rPr>
-          <w:rFonts w:ascii="Times New Roman" w:cs="Times New Roman" w:eastAsia="Times New Roman" w:hAnsi="Times New Roman"/>
-          <w:b w:val="0"/>
-          <w:i w:val="0"/>
-          <w:smallCaps w:val="0"/>
-          <w:strike w:val="0"/>
-          <w:color w:val="000000"/>
-          <w:sz w:val="24"/>
-          <w:szCs w:val="24"/>
-          <w:u w:val="none"/>
-          <w:shd w:fill="auto" w:val="clear"/>
-          <w:vertAlign w:val="baseline"/>
-          <w:rtl w:val="0"/>
-        </w:rPr>
-        <w:t xml:space="preserve">Creación, edición y eliminación de tareas.</w:t>
-      </w:r>
-    </w:p>
-    <w:p>
-      <w:pPr>
-        <w:keepNext w:val="0"/>
-        <w:keepLines w:val="0"/>
-        <w:pageBreakBefore w:val="0"/>
-        <w:widowControl w:val="1"/>
+        <w:spacing w:after="280" w:before="280" w:line="240" w:lineRule="auto"/>
+        <w:ind w:left="720" w:hanging="360"/>
+        <w:rPr>
+          <w:rFonts w:ascii="Times New Roman" w:cs="Times New Roman" w:eastAsia="Times New Roman" w:hAnsi="Times New Roman"/>
+          <w:sz w:val="24"/>
+          <w:szCs w:val="24"/>
+        </w:rPr>
+      </w:pPr>
+      <w:r>
+        <w:rPr>
+          <w:rFonts w:ascii="Times New Roman" w:cs="Times New Roman" w:eastAsia="Times New Roman" w:hAnsi="Times New Roman"/>
+          <w:sz w:val="24"/>
+          <w:szCs w:val="24"/>
+          <w:rtl w:val="0"/>
+        </w:rPr>
+        <w:t xml:space="preserve">Inicio de sesión diferenciado para alumnos y docentes.</w:t>
+      </w:r>
+    </w:p>
+    <w:p>
+      <w:pPr>
         <w:numPr>
           <w:ilvl w:val="0"/>
           <w:numId w:val="3"/>
         </w:numPr>
-        <w:pBdr>
-          <w:top w:space="0" w:sz="0" w:val="nil"/>
-          <w:left w:space="0" w:sz="0" w:val="nil"/>
-          <w:bottom w:space="0" w:sz="0" w:val="nil"/>
-          <w:right w:space="0" w:sz="0" w:val="nil"/>
-          <w:between w:space="0" w:sz="0" w:val="nil"/>
-        </w:pBdr>
-        <w:shd w:fill="auto" w:val="clear"/>
-        <w:spacing w:after="160" w:before="0" w:line="240" w:lineRule="auto"/>
-        <w:ind w:left="720" w:right="0" w:hanging="360"/>
-        <w:jc w:val="left"/>
-        <w:rPr>
-          <w:rFonts w:ascii="Times New Roman" w:cs="Times New Roman" w:eastAsia="Times New Roman" w:hAnsi="Times New Roman"/>
-          <w:sz w:val="24"/>
-          <w:szCs w:val="24"/>
-          <w:u w:val="none"/>
-        </w:rPr>
-      </w:pPr>
-      <w:r>
-        <w:rPr>
-          <w:rFonts w:ascii="Times New Roman" w:cs="Times New Roman" w:eastAsia="Times New Roman" w:hAnsi="Times New Roman"/>
-          <w:sz w:val="24"/>
-          <w:szCs w:val="24"/>
-          <w:rtl w:val="0"/>
-        </w:rPr>
-        <w:t xml:space="preserve">Test integrado.</w:t>
-      </w:r>
-    </w:p>
-    <w:p>
-      <w:pPr>
-        <w:keepNext w:val="0"/>
-        <w:keepLines w:val="0"/>
-        <w:pageBreakBefore w:val="0"/>
-        <w:widowControl w:val="1"/>
+        <w:spacing w:after="280" w:before="280" w:line="240" w:lineRule="auto"/>
+        <w:ind w:left="720" w:hanging="360"/>
+        <w:rPr>
+          <w:rFonts w:ascii="Times New Roman" w:cs="Times New Roman" w:eastAsia="Times New Roman" w:hAnsi="Times New Roman"/>
+          <w:sz w:val="24"/>
+          <w:szCs w:val="24"/>
+        </w:rPr>
+      </w:pPr>
+      <w:r>
+        <w:rPr>
+          <w:rFonts w:ascii="Times New Roman" w:cs="Times New Roman" w:eastAsia="Times New Roman" w:hAnsi="Times New Roman"/>
+          <w:sz w:val="24"/>
+          <w:szCs w:val="24"/>
+          <w:rtl w:val="0"/>
+        </w:rPr>
+        <w:t xml:space="preserve">Identificación del tipo de inteligencia predominante del alumno por medio de test </w:t>
+      </w:r>
+    </w:p>
+    <w:p>
+      <w:pPr>
         <w:numPr>
           <w:ilvl w:val="0"/>
           <w:numId w:val="3"/>
         </w:numPr>
-        <w:pBdr>
-          <w:top w:space="0" w:sz="0" w:val="nil"/>
-          <w:left w:space="0" w:sz="0" w:val="nil"/>
-          <w:bottom w:space="0" w:sz="0" w:val="nil"/>
-          <w:right w:space="0" w:sz="0" w:val="nil"/>
-          <w:between w:space="0" w:sz="0" w:val="nil"/>
-        </w:pBdr>
-        <w:shd w:fill="auto" w:val="clear"/>
-        <w:spacing w:after="160" w:before="0" w:line="240" w:lineRule="auto"/>
-        <w:ind w:left="720" w:right="0" w:hanging="360"/>
-        <w:jc w:val="left"/>
-        <w:rPr>
-          <w:rFonts w:ascii="Times New Roman" w:cs="Times New Roman" w:eastAsia="Times New Roman" w:hAnsi="Times New Roman"/>
-          <w:sz w:val="24"/>
-          <w:szCs w:val="24"/>
-          <w:u w:val="none"/>
-        </w:rPr>
-      </w:pPr>
-      <w:r>
-        <w:rPr>
-          <w:rFonts w:ascii="Times New Roman" w:cs="Times New Roman" w:eastAsia="Times New Roman" w:hAnsi="Times New Roman"/>
-          <w:sz w:val="24"/>
-          <w:szCs w:val="24"/>
-          <w:rtl w:val="0"/>
-        </w:rPr>
-        <w:t xml:space="preserve">Identificación de inteligencias múltiples de los estudiantes.</w:t>
-      </w:r>
-    </w:p>
-    <w:p>
-      <w:pPr>
-        <w:keepNext w:val="0"/>
-        <w:keepLines w:val="0"/>
-        <w:pageBreakBefore w:val="0"/>
-        <w:widowControl w:val="1"/>
+        <w:spacing w:after="280" w:before="280" w:line="240" w:lineRule="auto"/>
+        <w:ind w:left="720" w:hanging="360"/>
+        <w:rPr>
+          <w:rFonts w:ascii="Times New Roman" w:cs="Times New Roman" w:eastAsia="Times New Roman" w:hAnsi="Times New Roman"/>
+          <w:sz w:val="24"/>
+          <w:szCs w:val="24"/>
+        </w:rPr>
+      </w:pPr>
+      <w:r>
+        <w:rPr>
+          <w:rFonts w:ascii="Times New Roman" w:cs="Times New Roman" w:eastAsia="Times New Roman" w:hAnsi="Times New Roman"/>
+          <w:sz w:val="24"/>
+          <w:szCs w:val="24"/>
+          <w:rtl w:val="0"/>
+        </w:rPr>
+        <w:t xml:space="preserve">Integración de un chatbot con inteligencia artificial.</w:t>
+      </w:r>
+    </w:p>
+    <w:p>
+      <w:pPr>
         <w:numPr>
           <w:ilvl w:val="0"/>
           <w:numId w:val="3"/>
         </w:numPr>
-        <w:pBdr>
-          <w:top w:space="0" w:sz="0" w:val="nil"/>
-          <w:left w:space="0" w:sz="0" w:val="nil"/>
-          <w:bottom w:space="0" w:sz="0" w:val="nil"/>
-          <w:right w:space="0" w:sz="0" w:val="nil"/>
-          <w:between w:space="0" w:sz="0" w:val="nil"/>
-        </w:pBdr>
-        <w:shd w:fill="auto" w:val="clear"/>
-        <w:spacing w:after="160" w:before="0" w:line="240" w:lineRule="auto"/>
-        <w:ind w:left="720" w:right="0" w:hanging="360"/>
-        <w:jc w:val="left"/>
-        <w:rPr>
-          <w:rFonts w:ascii="Times New Roman" w:cs="Times New Roman" w:eastAsia="Times New Roman" w:hAnsi="Times New Roman"/>
-          <w:sz w:val="24"/>
-          <w:szCs w:val="24"/>
-          <w:u w:val="none"/>
-        </w:rPr>
-      </w:pPr>
-      <w:r>
-        <w:rPr>
-          <w:rFonts w:ascii="Times New Roman" w:cs="Times New Roman" w:eastAsia="Times New Roman" w:hAnsi="Times New Roman"/>
-          <w:sz w:val="24"/>
-          <w:szCs w:val="24"/>
-          <w:rtl w:val="0"/>
-        </w:rPr>
-        <w:t xml:space="preserve">Proveer recomendaciones pedagógicas automatizadas para cada estudiante  a partir de la información que tiene.</w:t>
-      </w:r>
-    </w:p>
-    <w:p>
-      <w:pPr>
-        <w:keepNext w:val="0"/>
-        <w:keepLines w:val="0"/>
-        <w:pageBreakBefore w:val="0"/>
-        <w:widowControl w:val="1"/>
+        <w:spacing w:after="280" w:before="280" w:line="240" w:lineRule="auto"/>
+        <w:ind w:left="720" w:hanging="360"/>
+        <w:rPr>
+          <w:rFonts w:ascii="Times New Roman" w:cs="Times New Roman" w:eastAsia="Times New Roman" w:hAnsi="Times New Roman"/>
+          <w:sz w:val="24"/>
+          <w:szCs w:val="24"/>
+        </w:rPr>
+      </w:pPr>
+      <w:r>
+        <w:rPr>
+          <w:rFonts w:ascii="Times New Roman" w:cs="Times New Roman" w:eastAsia="Times New Roman" w:hAnsi="Times New Roman"/>
+          <w:sz w:val="24"/>
+          <w:szCs w:val="24"/>
+          <w:rtl w:val="0"/>
+        </w:rPr>
+        <w:t xml:space="preserve">Visualización de datos del alumno en un dashboard.</w:t>
+      </w:r>
+    </w:p>
+    <w:p>
+      <w:pPr>
         <w:numPr>
           <w:ilvl w:val="0"/>
           <w:numId w:val="3"/>
         </w:numPr>
-        <w:pBdr>
-          <w:top w:space="0" w:sz="0" w:val="nil"/>
-          <w:left w:space="0" w:sz="0" w:val="nil"/>
-          <w:bottom w:space="0" w:sz="0" w:val="nil"/>
-          <w:right w:space="0" w:sz="0" w:val="nil"/>
-          <w:between w:space="0" w:sz="0" w:val="nil"/>
-        </w:pBdr>
-        <w:shd w:fill="auto" w:val="clear"/>
-        <w:spacing w:after="160" w:before="0" w:line="240" w:lineRule="auto"/>
-        <w:ind w:left="720" w:right="0" w:hanging="360"/>
-        <w:jc w:val="left"/>
-        <w:rPr/>
-      </w:pPr>
-      <w:r>
-        <w:rPr>
-          <w:rFonts w:ascii="Times New Roman" w:cs="Times New Roman" w:eastAsia="Times New Roman" w:hAnsi="Times New Roman"/>
-          <w:b w:val="0"/>
-          <w:i w:val="0"/>
-          <w:smallCaps w:val="0"/>
-          <w:strike w:val="0"/>
-          <w:color w:val="000000"/>
-          <w:sz w:val="24"/>
-          <w:szCs w:val="24"/>
-          <w:u w:val="none"/>
-          <w:shd w:fill="auto" w:val="clear"/>
-          <w:vertAlign w:val="baseline"/>
-          <w:rtl w:val="0"/>
-        </w:rPr>
-        <w:t xml:space="preserve">Organización de tareas en listas.</w:t>
-      </w:r>
-    </w:p>
-    <w:p>
-      <w:pPr>
-        <w:keepNext w:val="0"/>
-        <w:keepLines w:val="0"/>
-        <w:pageBreakBefore w:val="0"/>
-        <w:widowControl w:val="1"/>
+        <w:spacing w:after="280" w:before="280" w:line="240" w:lineRule="auto"/>
+        <w:ind w:left="720" w:hanging="360"/>
+        <w:rPr>
+          <w:rFonts w:ascii="Times New Roman" w:cs="Times New Roman" w:eastAsia="Times New Roman" w:hAnsi="Times New Roman"/>
+          <w:sz w:val="24"/>
+          <w:szCs w:val="24"/>
+        </w:rPr>
+      </w:pPr>
+      <w:r>
+        <w:rPr>
+          <w:rFonts w:ascii="Times New Roman" w:cs="Times New Roman" w:eastAsia="Times New Roman" w:hAnsi="Times New Roman"/>
+          <w:sz w:val="24"/>
+          <w:szCs w:val="24"/>
+          <w:rtl w:val="0"/>
+        </w:rPr>
+        <w:t xml:space="preserve">Listado de alumnos y acciones CRUD</w:t>
+      </w:r>
+    </w:p>
+    <w:p>
+      <w:pPr>
         <w:numPr>
           <w:ilvl w:val="0"/>
           <w:numId w:val="3"/>
         </w:numPr>
-        <w:pBdr>
-          <w:top w:space="0" w:sz="0" w:val="nil"/>
-          <w:left w:space="0" w:sz="0" w:val="nil"/>
-          <w:bottom w:space="0" w:sz="0" w:val="nil"/>
-          <w:right w:space="0" w:sz="0" w:val="nil"/>
-          <w:between w:space="0" w:sz="0" w:val="nil"/>
-        </w:pBdr>
-        <w:shd w:fill="auto" w:val="clear"/>
-        <w:spacing w:after="160" w:before="0" w:line="240" w:lineRule="auto"/>
-        <w:ind w:left="720" w:right="0" w:hanging="360"/>
-        <w:jc w:val="left"/>
-        <w:rPr/>
-      </w:pPr>
-      <w:r>
-        <w:rPr>
-          <w:rFonts w:ascii="Times New Roman" w:cs="Times New Roman" w:eastAsia="Times New Roman" w:hAnsi="Times New Roman"/>
-          <w:b w:val="0"/>
-          <w:i w:val="0"/>
-          <w:smallCaps w:val="0"/>
-          <w:strike w:val="0"/>
-          <w:color w:val="000000"/>
-          <w:sz w:val="24"/>
-          <w:szCs w:val="24"/>
-          <w:u w:val="none"/>
-          <w:shd w:fill="auto" w:val="clear"/>
-          <w:vertAlign w:val="baseline"/>
-          <w:rtl w:val="0"/>
-        </w:rPr>
-        <w:t xml:space="preserve">Asignación de fechas límite.</w:t>
-      </w:r>
-    </w:p>
-    <w:p>
-      <w:pPr>
-        <w:keepNext w:val="0"/>
-        <w:keepLines w:val="0"/>
-        <w:pageBreakBefore w:val="0"/>
-        <w:widowControl w:val="1"/>
+        <w:spacing w:after="280" w:before="280" w:line="240" w:lineRule="auto"/>
+        <w:ind w:left="720" w:hanging="360"/>
+        <w:rPr>
+          <w:rFonts w:ascii="Times New Roman" w:cs="Times New Roman" w:eastAsia="Times New Roman" w:hAnsi="Times New Roman"/>
+          <w:sz w:val="24"/>
+          <w:szCs w:val="24"/>
+        </w:rPr>
+      </w:pPr>
+      <w:r>
+        <w:rPr>
+          <w:rFonts w:ascii="Times New Roman" w:cs="Times New Roman" w:eastAsia="Times New Roman" w:hAnsi="Times New Roman"/>
+          <w:sz w:val="24"/>
+          <w:szCs w:val="24"/>
+          <w:rtl w:val="0"/>
+        </w:rPr>
+        <w:t xml:space="preserve">Recomendaciones pedagógicas automáticas.</w:t>
+      </w:r>
+    </w:p>
+    <w:p>
+      <w:pPr>
         <w:numPr>
           <w:ilvl w:val="0"/>
           <w:numId w:val="3"/>
         </w:numPr>
-        <w:pBdr>
-          <w:top w:space="0" w:sz="0" w:val="nil"/>
-          <w:left w:space="0" w:sz="0" w:val="nil"/>
-          <w:bottom w:space="0" w:sz="0" w:val="nil"/>
-          <w:right w:space="0" w:sz="0" w:val="nil"/>
-          <w:between w:space="0" w:sz="0" w:val="nil"/>
-        </w:pBdr>
-        <w:shd w:fill="auto" w:val="clear"/>
-        <w:spacing w:after="160" w:before="0" w:line="240" w:lineRule="auto"/>
-        <w:ind w:left="720" w:right="0" w:hanging="360"/>
-        <w:jc w:val="left"/>
-        <w:rPr/>
-      </w:pPr>
-      <w:r>
-        <w:rPr>
-          <w:rFonts w:ascii="Times New Roman" w:cs="Times New Roman" w:eastAsia="Times New Roman" w:hAnsi="Times New Roman"/>
-          <w:b w:val="0"/>
-          <w:i w:val="0"/>
-          <w:smallCaps w:val="0"/>
-          <w:strike w:val="0"/>
-          <w:color w:val="000000"/>
-          <w:sz w:val="24"/>
-          <w:szCs w:val="24"/>
-          <w:u w:val="none"/>
-          <w:shd w:fill="auto" w:val="clear"/>
-          <w:vertAlign w:val="baseline"/>
-          <w:rtl w:val="0"/>
-        </w:rPr>
-        <w:t xml:space="preserve">Notificaciones para tareas próximas a vencimiento.</w:t>
+        <w:spacing w:after="280" w:before="280" w:line="240" w:lineRule="auto"/>
+        <w:ind w:left="720" w:hanging="360"/>
+        <w:rPr>
+          <w:rFonts w:ascii="Times New Roman" w:cs="Times New Roman" w:eastAsia="Times New Roman" w:hAnsi="Times New Roman"/>
+          <w:sz w:val="24"/>
+          <w:szCs w:val="24"/>
+        </w:rPr>
+      </w:pPr>
+      <w:r>
+        <w:rPr>
+          <w:rFonts w:ascii="Times New Roman" w:cs="Times New Roman" w:eastAsia="Times New Roman" w:hAnsi="Times New Roman"/>
+          <w:sz w:val="24"/>
+          <w:szCs w:val="24"/>
+          <w:rtl w:val="0"/>
+        </w:rPr>
+        <w:t xml:space="preserve">Panel de Docente Interactivo</w:t>
+      </w:r>
+    </w:p>
+    <w:p>
+      <w:pPr>
+        <w:spacing w:after="280" w:before="280" w:line="240" w:lineRule="auto"/>
+        <w:ind w:left="0" w:firstLine="0"/>
+        <w:rPr>
+          <w:rFonts w:ascii="Times New Roman" w:cs="Times New Roman" w:eastAsia="Times New Roman" w:hAnsi="Times New Roman"/>
+          <w:sz w:val="24"/>
+          <w:szCs w:val="24"/>
+        </w:rPr>
+      </w:pPr>
+      <w:r>
+        <w:rPr>
+          <w:rtl w:val="0"/>
+        </w:rPr>
       </w:r>
     </w:p>
     <w:p>
@@ -1345,158 +1251,6 @@
     </w:p>
     <w:p>
       <w:pPr>
-        <w:keepNext w:val="0"/>
-        <w:keepLines w:val="0"/>
-        <w:pageBreakBefore w:val="0"/>
-        <w:widowControl w:val="1"/>
-        <w:numPr>
-          <w:ilvl w:val="0"/>
-          <w:numId w:val="7"/>
-        </w:numPr>
-        <w:pBdr>
-          <w:top w:space="0" w:sz="0" w:val="nil"/>
-          <w:left w:space="0" w:sz="0" w:val="nil"/>
-          <w:bottom w:space="0" w:sz="0" w:val="nil"/>
-          <w:right w:space="0" w:sz="0" w:val="nil"/>
-          <w:between w:space="0" w:sz="0" w:val="nil"/>
-        </w:pBdr>
-        <w:shd w:fill="auto" w:val="clear"/>
-        <w:spacing w:after="160" w:before="0" w:line="240" w:lineRule="auto"/>
-        <w:ind w:left="720" w:right="0" w:hanging="360"/>
-        <w:jc w:val="left"/>
-        <w:rPr>
-          <w:rFonts w:ascii="Times New Roman" w:cs="Times New Roman" w:eastAsia="Times New Roman" w:hAnsi="Times New Roman"/>
-          <w:sz w:val="24"/>
-          <w:szCs w:val="24"/>
-          <w:u w:val="none"/>
-        </w:rPr>
-      </w:pPr>
-      <w:r>
-        <w:rPr>
-          <w:rFonts w:ascii="Times New Roman" w:cs="Times New Roman" w:eastAsia="Times New Roman" w:hAnsi="Times New Roman"/>
-          <w:sz w:val="24"/>
-          <w:szCs w:val="24"/>
-          <w:rtl w:val="0"/>
-        </w:rPr>
-        <w:t xml:space="preserve">RF1: El software permitirá un inicio de sesión diferenciado para alumnos y docentes.</w:t>
-      </w:r>
-    </w:p>
-    <w:p>
-      <w:pPr>
-        <w:keepNext w:val="0"/>
-        <w:keepLines w:val="0"/>
-        <w:pageBreakBefore w:val="0"/>
-        <w:widowControl w:val="1"/>
-        <w:numPr>
-          <w:ilvl w:val="0"/>
-          <w:numId w:val="7"/>
-        </w:numPr>
-        <w:pBdr>
-          <w:top w:space="0" w:sz="0" w:val="nil"/>
-          <w:left w:space="0" w:sz="0" w:val="nil"/>
-          <w:bottom w:space="0" w:sz="0" w:val="nil"/>
-          <w:right w:space="0" w:sz="0" w:val="nil"/>
-          <w:between w:space="0" w:sz="0" w:val="nil"/>
-        </w:pBdr>
-        <w:shd w:fill="auto" w:val="clear"/>
-        <w:spacing w:after="160" w:before="0" w:line="240" w:lineRule="auto"/>
-        <w:ind w:left="720" w:right="0" w:hanging="360"/>
-        <w:jc w:val="left"/>
-        <w:rPr>
-          <w:rFonts w:ascii="Times New Roman" w:cs="Times New Roman" w:eastAsia="Times New Roman" w:hAnsi="Times New Roman"/>
-          <w:sz w:val="24"/>
-          <w:szCs w:val="24"/>
-          <w:u w:val="none"/>
-        </w:rPr>
-      </w:pPr>
-      <w:r>
-        <w:rPr>
-          <w:rFonts w:ascii="Times New Roman" w:cs="Times New Roman" w:eastAsia="Times New Roman" w:hAnsi="Times New Roman"/>
-          <w:sz w:val="24"/>
-          <w:szCs w:val="24"/>
-          <w:rtl w:val="0"/>
-        </w:rPr>
-        <w:t xml:space="preserve">RF2: El software deberá poder identificar el tipo de inteligencia predominante del alumno por medio de test.</w:t>
-      </w:r>
-    </w:p>
-    <w:p>
-      <w:pPr>
-        <w:keepNext w:val="0"/>
-        <w:keepLines w:val="0"/>
-        <w:pageBreakBefore w:val="0"/>
-        <w:widowControl w:val="1"/>
-        <w:numPr>
-          <w:ilvl w:val="0"/>
-          <w:numId w:val="7"/>
-        </w:numPr>
-        <w:pBdr>
-          <w:top w:space="0" w:sz="0" w:val="nil"/>
-          <w:left w:space="0" w:sz="0" w:val="nil"/>
-          <w:bottom w:space="0" w:sz="0" w:val="nil"/>
-          <w:right w:space="0" w:sz="0" w:val="nil"/>
-          <w:between w:space="0" w:sz="0" w:val="nil"/>
-        </w:pBdr>
-        <w:shd w:fill="auto" w:val="clear"/>
-        <w:spacing w:after="160" w:before="0" w:line="240" w:lineRule="auto"/>
-        <w:ind w:left="720" w:right="0" w:hanging="360"/>
-        <w:jc w:val="left"/>
-        <w:rPr>
-          <w:rFonts w:ascii="Times New Roman" w:cs="Times New Roman" w:eastAsia="Times New Roman" w:hAnsi="Times New Roman"/>
-          <w:sz w:val="24"/>
-          <w:szCs w:val="24"/>
-          <w:u w:val="none"/>
-        </w:rPr>
-      </w:pPr>
-      <w:r>
-        <w:rPr>
-          <w:rFonts w:ascii="Times New Roman" w:cs="Times New Roman" w:eastAsia="Times New Roman" w:hAnsi="Times New Roman"/>
-          <w:sz w:val="24"/>
-          <w:szCs w:val="24"/>
-          <w:rtl w:val="0"/>
-        </w:rPr>
-        <w:t xml:space="preserve">RF3: El software incluirá una integración de un chatbot con inteligencia artificial.</w:t>
-      </w:r>
-    </w:p>
-    <w:p>
-      <w:pPr>
-        <w:keepNext w:val="0"/>
-        <w:keepLines w:val="0"/>
-        <w:pageBreakBefore w:val="0"/>
-        <w:widowControl w:val="1"/>
-        <w:numPr>
-          <w:ilvl w:val="0"/>
-          <w:numId w:val="7"/>
-        </w:numPr>
-        <w:pBdr>
-          <w:top w:space="0" w:sz="0" w:val="nil"/>
-          <w:left w:space="0" w:sz="0" w:val="nil"/>
-          <w:bottom w:space="0" w:sz="0" w:val="nil"/>
-          <w:right w:space="0" w:sz="0" w:val="nil"/>
-          <w:between w:space="0" w:sz="0" w:val="nil"/>
-        </w:pBdr>
-        <w:shd w:fill="auto" w:val="clear"/>
-        <w:spacing w:after="160" w:before="0" w:line="240" w:lineRule="auto"/>
-        <w:ind w:left="720" w:right="0" w:hanging="360"/>
-        <w:jc w:val="left"/>
-        <w:rPr>
-          <w:rFonts w:ascii="Times New Roman" w:cs="Times New Roman" w:eastAsia="Times New Roman" w:hAnsi="Times New Roman"/>
-          <w:sz w:val="24"/>
-          <w:szCs w:val="24"/>
-          <w:u w:val="none"/>
-        </w:rPr>
-      </w:pPr>
-      <w:r>
-        <w:rPr>
-          <w:rFonts w:ascii="Times New Roman" w:cs="Times New Roman" w:eastAsia="Times New Roman" w:hAnsi="Times New Roman"/>
-          <w:sz w:val="24"/>
-          <w:szCs w:val="24"/>
-          <w:rtl w:val="0"/>
-        </w:rPr>
-        <w:t xml:space="preserve">RF4: El software podrá mostrar una visualización de datos del alumno en un dashboard.</w:t>
-      </w:r>
-    </w:p>
-    <w:p>
-      <w:pPr>
         <w:numPr>
           <w:ilvl w:val="0"/>
           <w:numId w:val="7"/>
@@ -1516,7 +1270,32 @@
           <w:szCs w:val="24"/>
           <w:rtl w:val="0"/>
         </w:rPr>
-        <w:t xml:space="preserve">RF5: El software mostrará un listado de alumnos y acciones CRUD</w:t>
+        <w:t xml:space="preserve">Inicio de sesión diferenciado para alumnos y docentes.</w:t>
+      </w:r>
+    </w:p>
+    <w:p>
+      <w:pPr>
+        <w:numPr>
+          <w:ilvl w:val="1"/>
+          <w:numId w:val="7"/>
+        </w:numPr>
+        <w:spacing w:after="280" w:before="280" w:line="240" w:lineRule="auto"/>
+        <w:ind w:left="1440" w:hanging="360"/>
+        <w:rPr>
+          <w:rFonts w:ascii="Times New Roman" w:cs="Times New Roman" w:eastAsia="Times New Roman" w:hAnsi="Times New Roman"/>
+          <w:sz w:val="24"/>
+          <w:szCs w:val="24"/>
+          <w:u w:val="none"/>
+        </w:rPr>
+      </w:pPr>
+      <w:r>
+        <w:rPr>
+          <w:rFonts w:ascii="Times New Roman" w:cs="Times New Roman" w:eastAsia="Times New Roman" w:hAnsi="Times New Roman"/>
+          <w:sz w:val="24"/>
+          <w:szCs w:val="24"/>
+          <w:rtl w:val="0"/>
+        </w:rPr>
+        <w:t xml:space="preserve">RF1.1:</w:t>
       </w:r>
     </w:p>
     <w:p>
@@ -1540,7 +1319,152 @@
           <w:szCs w:val="24"/>
           <w:rtl w:val="0"/>
         </w:rPr>
-        <w:t xml:space="preserve">RF6: El software dará recomendaciones pedagógicas.</w:t>
+        <w:t xml:space="preserve">Identificación del tipo de inteligencia predominante del alumno por medio de test:</w:t>
+      </w:r>
+    </w:p>
+    <w:p>
+      <w:pPr>
+        <w:numPr>
+          <w:ilvl w:val="1"/>
+          <w:numId w:val="7"/>
+        </w:numPr>
+        <w:spacing w:after="280" w:before="280" w:line="240" w:lineRule="auto"/>
+        <w:ind w:left="1440" w:hanging="360"/>
+        <w:rPr>
+          <w:rFonts w:ascii="Times New Roman" w:cs="Times New Roman" w:eastAsia="Times New Roman" w:hAnsi="Times New Roman"/>
+          <w:sz w:val="24"/>
+          <w:szCs w:val="24"/>
+          <w:u w:val="none"/>
+        </w:rPr>
+      </w:pPr>
+      <w:r>
+        <w:rPr>
+          <w:rFonts w:ascii="Times New Roman" w:cs="Times New Roman" w:eastAsia="Times New Roman" w:hAnsi="Times New Roman"/>
+          <w:sz w:val="24"/>
+          <w:szCs w:val="24"/>
+          <w:rtl w:val="0"/>
+        </w:rPr>
+        <w:t xml:space="preserve">RF2.1: El sistema debe mostrar un test basado en la teoría de inteligencias múltiples de Howard Gardner.</w:t>
+      </w:r>
+    </w:p>
+    <w:p>
+      <w:pPr>
+        <w:numPr>
+          <w:ilvl w:val="1"/>
+          <w:numId w:val="7"/>
+        </w:numPr>
+        <w:spacing w:after="280" w:before="280" w:line="240" w:lineRule="auto"/>
+        <w:ind w:left="1440" w:hanging="360"/>
+        <w:rPr>
+          <w:rFonts w:ascii="Times New Roman" w:cs="Times New Roman" w:eastAsia="Times New Roman" w:hAnsi="Times New Roman"/>
+          <w:sz w:val="24"/>
+          <w:szCs w:val="24"/>
+        </w:rPr>
+      </w:pPr>
+      <w:r>
+        <w:rPr>
+          <w:rFonts w:ascii="Times New Roman" w:cs="Times New Roman" w:eastAsia="Times New Roman" w:hAnsi="Times New Roman"/>
+          <w:sz w:val="24"/>
+          <w:szCs w:val="24"/>
+          <w:rtl w:val="0"/>
+        </w:rPr>
+        <w:t xml:space="preserve">RF2.2: El sistema debe permitir que el alumno responda todas las preguntas del test.</w:t>
+      </w:r>
+    </w:p>
+    <w:p>
+      <w:pPr>
+        <w:numPr>
+          <w:ilvl w:val="1"/>
+          <w:numId w:val="7"/>
+        </w:numPr>
+        <w:spacing w:after="280" w:before="280" w:line="240" w:lineRule="auto"/>
+        <w:ind w:left="1440" w:hanging="360"/>
+        <w:rPr>
+          <w:rFonts w:ascii="Times New Roman" w:cs="Times New Roman" w:eastAsia="Times New Roman" w:hAnsi="Times New Roman"/>
+          <w:sz w:val="24"/>
+          <w:szCs w:val="24"/>
+        </w:rPr>
+      </w:pPr>
+      <w:r>
+        <w:rPr>
+          <w:rFonts w:ascii="Times New Roman" w:cs="Times New Roman" w:eastAsia="Times New Roman" w:hAnsi="Times New Roman"/>
+          <w:sz w:val="24"/>
+          <w:szCs w:val="24"/>
+          <w:rtl w:val="0"/>
+        </w:rPr>
+        <w:t xml:space="preserve">RF2.3: El sistema debe calcular automáticamente los puntajes de cada tipo de inteligencia.</w:t>
+      </w:r>
+    </w:p>
+    <w:p>
+      <w:pPr>
+        <w:numPr>
+          <w:ilvl w:val="1"/>
+          <w:numId w:val="7"/>
+        </w:numPr>
+        <w:spacing w:after="280" w:before="280" w:line="240" w:lineRule="auto"/>
+        <w:ind w:left="1440" w:hanging="360"/>
+        <w:rPr>
+          <w:rFonts w:ascii="Times New Roman" w:cs="Times New Roman" w:eastAsia="Times New Roman" w:hAnsi="Times New Roman"/>
+          <w:sz w:val="24"/>
+          <w:szCs w:val="24"/>
+        </w:rPr>
+      </w:pPr>
+      <w:r>
+        <w:rPr>
+          <w:rFonts w:ascii="Times New Roman" w:cs="Times New Roman" w:eastAsia="Times New Roman" w:hAnsi="Times New Roman"/>
+          <w:sz w:val="24"/>
+          <w:szCs w:val="24"/>
+          <w:rtl w:val="0"/>
+        </w:rPr>
+        <w:t xml:space="preserve">RF2.4: El sistema debe identificar y mostrar cuál es la inteligencia predominante del alumno.</w:t>
+      </w:r>
+    </w:p>
+    <w:p>
+      <w:pPr>
+        <w:numPr>
+          <w:ilvl w:val="1"/>
+          <w:numId w:val="7"/>
+        </w:numPr>
+        <w:spacing w:after="280" w:before="280" w:line="240" w:lineRule="auto"/>
+        <w:ind w:left="1440" w:hanging="360"/>
+        <w:rPr>
+          <w:rFonts w:ascii="Times New Roman" w:cs="Times New Roman" w:eastAsia="Times New Roman" w:hAnsi="Times New Roman"/>
+          <w:sz w:val="24"/>
+          <w:szCs w:val="24"/>
+        </w:rPr>
+      </w:pPr>
+      <w:r>
+        <w:rPr>
+          <w:rFonts w:ascii="Times New Roman" w:cs="Times New Roman" w:eastAsia="Times New Roman" w:hAnsi="Times New Roman"/>
+          <w:sz w:val="24"/>
+          <w:szCs w:val="24"/>
+          <w:rtl w:val="0"/>
+        </w:rPr>
+        <w:t xml:space="preserve">RF2.5: El sistema debe generar un reporte con los resultados obtenidos</w:t>
+      </w:r>
+    </w:p>
+    <w:p>
+      <w:pPr>
+        <w:numPr>
+          <w:ilvl w:val="1"/>
+          <w:numId w:val="7"/>
+        </w:numPr>
+        <w:spacing w:after="280" w:before="280" w:line="240" w:lineRule="auto"/>
+        <w:ind w:left="1440" w:hanging="360"/>
+        <w:rPr>
+          <w:rFonts w:ascii="Times New Roman" w:cs="Times New Roman" w:eastAsia="Times New Roman" w:hAnsi="Times New Roman"/>
+          <w:sz w:val="24"/>
+          <w:szCs w:val="24"/>
+        </w:rPr>
+      </w:pPr>
+      <w:r>
+        <w:rPr>
+          <w:rFonts w:ascii="Times New Roman" w:cs="Times New Roman" w:eastAsia="Times New Roman" w:hAnsi="Times New Roman"/>
+          <w:sz w:val="24"/>
+          <w:szCs w:val="24"/>
+          <w:rtl w:val="0"/>
+        </w:rPr>
+        <w:t xml:space="preserve">RF2.6: El sistema debe almacenar los resultados en la base de datos asociados al alumno.</w:t>
       </w:r>
     </w:p>
     <w:p>
@@ -1564,7 +1488,224 @@
           <w:szCs w:val="24"/>
           <w:rtl w:val="0"/>
         </w:rPr>
-        <w:t xml:space="preserve">RF7: El software mostrará un panel de docente interactivo</w:t>
+        <w:t xml:space="preserve">Integración de un chatbot con inteligencia artificial.</w:t>
+        <w:tab/>
+      </w:r>
+    </w:p>
+    <w:p>
+      <w:pPr>
+        <w:numPr>
+          <w:ilvl w:val="1"/>
+          <w:numId w:val="7"/>
+        </w:numPr>
+        <w:spacing w:after="280" w:before="280" w:line="240" w:lineRule="auto"/>
+        <w:ind w:left="1440" w:hanging="360"/>
+        <w:rPr>
+          <w:rFonts w:ascii="Times New Roman" w:cs="Times New Roman" w:eastAsia="Times New Roman" w:hAnsi="Times New Roman"/>
+          <w:sz w:val="24"/>
+          <w:szCs w:val="24"/>
+        </w:rPr>
+      </w:pPr>
+      <w:r>
+        <w:rPr>
+          <w:rFonts w:ascii="Times New Roman" w:cs="Times New Roman" w:eastAsia="Times New Roman" w:hAnsi="Times New Roman"/>
+          <w:sz w:val="24"/>
+          <w:szCs w:val="24"/>
+          <w:rtl w:val="0"/>
+        </w:rPr>
+        <w:t xml:space="preserve">RF3.1:</w:t>
+      </w:r>
+    </w:p>
+    <w:p>
+      <w:pPr>
+        <w:numPr>
+          <w:ilvl w:val="0"/>
+          <w:numId w:val="7"/>
+        </w:numPr>
+        <w:spacing w:after="280" w:before="280" w:line="240" w:lineRule="auto"/>
+        <w:ind w:left="720" w:hanging="360"/>
+        <w:rPr>
+          <w:rFonts w:ascii="Times New Roman" w:cs="Times New Roman" w:eastAsia="Times New Roman" w:hAnsi="Times New Roman"/>
+          <w:sz w:val="24"/>
+          <w:szCs w:val="24"/>
+        </w:rPr>
+      </w:pPr>
+      <w:r>
+        <w:rPr>
+          <w:rFonts w:ascii="Times New Roman" w:cs="Times New Roman" w:eastAsia="Times New Roman" w:hAnsi="Times New Roman"/>
+          <w:sz w:val="24"/>
+          <w:szCs w:val="24"/>
+          <w:rtl w:val="0"/>
+        </w:rPr>
+        <w:t xml:space="preserve">Visualización de datos del alumno en un dashboard.</w:t>
+      </w:r>
+    </w:p>
+    <w:p>
+      <w:pPr>
+        <w:numPr>
+          <w:ilvl w:val="1"/>
+          <w:numId w:val="7"/>
+        </w:numPr>
+        <w:spacing w:after="280" w:before="280" w:line="240" w:lineRule="auto"/>
+        <w:ind w:left="1440" w:hanging="360"/>
+        <w:rPr>
+          <w:rFonts w:ascii="Times New Roman" w:cs="Times New Roman" w:eastAsia="Times New Roman" w:hAnsi="Times New Roman"/>
+          <w:sz w:val="24"/>
+          <w:szCs w:val="24"/>
+        </w:rPr>
+      </w:pPr>
+      <w:r>
+        <w:rPr>
+          <w:rFonts w:ascii="Times New Roman" w:cs="Times New Roman" w:eastAsia="Times New Roman" w:hAnsi="Times New Roman"/>
+          <w:sz w:val="24"/>
+          <w:szCs w:val="24"/>
+          <w:rtl w:val="0"/>
+        </w:rPr>
+        <w:t xml:space="preserve">RF4.1:</w:t>
+      </w:r>
+    </w:p>
+    <w:p>
+      <w:pPr>
+        <w:numPr>
+          <w:ilvl w:val="0"/>
+          <w:numId w:val="7"/>
+        </w:numPr>
+        <w:spacing w:after="280" w:before="280" w:line="240" w:lineRule="auto"/>
+        <w:ind w:left="720" w:hanging="360"/>
+        <w:rPr>
+          <w:rFonts w:ascii="Times New Roman" w:cs="Times New Roman" w:eastAsia="Times New Roman" w:hAnsi="Times New Roman"/>
+          <w:sz w:val="24"/>
+          <w:szCs w:val="24"/>
+        </w:rPr>
+      </w:pPr>
+      <w:r>
+        <w:rPr>
+          <w:rFonts w:ascii="Times New Roman" w:cs="Times New Roman" w:eastAsia="Times New Roman" w:hAnsi="Times New Roman"/>
+          <w:sz w:val="24"/>
+          <w:szCs w:val="24"/>
+          <w:rtl w:val="0"/>
+        </w:rPr>
+        <w:t xml:space="preserve">Listado de alumnos y acciones CRUD</w:t>
+      </w:r>
+    </w:p>
+    <w:p>
+      <w:pPr>
+        <w:numPr>
+          <w:ilvl w:val="1"/>
+          <w:numId w:val="7"/>
+        </w:numPr>
+        <w:spacing w:after="280" w:before="280" w:line="240" w:lineRule="auto"/>
+        <w:ind w:left="1440" w:hanging="360"/>
+        <w:rPr>
+          <w:rFonts w:ascii="Times New Roman" w:cs="Times New Roman" w:eastAsia="Times New Roman" w:hAnsi="Times New Roman"/>
+          <w:sz w:val="24"/>
+          <w:szCs w:val="24"/>
+        </w:rPr>
+      </w:pPr>
+      <w:r>
+        <w:rPr>
+          <w:rFonts w:ascii="Times New Roman" w:cs="Times New Roman" w:eastAsia="Times New Roman" w:hAnsi="Times New Roman"/>
+          <w:sz w:val="24"/>
+          <w:szCs w:val="24"/>
+          <w:rtl w:val="0"/>
+        </w:rPr>
+        <w:t xml:space="preserve">RF5.1:</w:t>
+      </w:r>
+    </w:p>
+    <w:p>
+      <w:pPr>
+        <w:numPr>
+          <w:ilvl w:val="0"/>
+          <w:numId w:val="7"/>
+        </w:numPr>
+        <w:spacing w:after="280" w:before="280" w:line="240" w:lineRule="auto"/>
+        <w:ind w:left="720" w:hanging="360"/>
+        <w:rPr>
+          <w:rFonts w:ascii="Times New Roman" w:cs="Times New Roman" w:eastAsia="Times New Roman" w:hAnsi="Times New Roman"/>
+          <w:sz w:val="24"/>
+          <w:szCs w:val="24"/>
+        </w:rPr>
+      </w:pPr>
+      <w:r>
+        <w:rPr>
+          <w:rFonts w:ascii="Times New Roman" w:cs="Times New Roman" w:eastAsia="Times New Roman" w:hAnsi="Times New Roman"/>
+          <w:sz w:val="24"/>
+          <w:szCs w:val="24"/>
+          <w:rtl w:val="0"/>
+        </w:rPr>
+        <w:t xml:space="preserve">Recomendaciones pedagógicas automáticas.</w:t>
+      </w:r>
+    </w:p>
+    <w:p>
+      <w:pPr>
+        <w:numPr>
+          <w:ilvl w:val="1"/>
+          <w:numId w:val="7"/>
+        </w:numPr>
+        <w:spacing w:after="280" w:before="280" w:line="240" w:lineRule="auto"/>
+        <w:ind w:left="1440" w:hanging="360"/>
+        <w:rPr>
+          <w:rFonts w:ascii="Times New Roman" w:cs="Times New Roman" w:eastAsia="Times New Roman" w:hAnsi="Times New Roman"/>
+          <w:sz w:val="24"/>
+          <w:szCs w:val="24"/>
+        </w:rPr>
+      </w:pPr>
+      <w:r>
+        <w:rPr>
+          <w:rFonts w:ascii="Times New Roman" w:cs="Times New Roman" w:eastAsia="Times New Roman" w:hAnsi="Times New Roman"/>
+          <w:sz w:val="24"/>
+          <w:szCs w:val="24"/>
+          <w:rtl w:val="0"/>
+        </w:rPr>
+        <w:t xml:space="preserve">RF6.1:</w:t>
+      </w:r>
+    </w:p>
+    <w:p>
+      <w:pPr>
+        <w:numPr>
+          <w:ilvl w:val="0"/>
+          <w:numId w:val="7"/>
+        </w:numPr>
+        <w:spacing w:after="280" w:before="280" w:line="240" w:lineRule="auto"/>
+        <w:ind w:left="720" w:hanging="360"/>
+        <w:rPr>
+          <w:rFonts w:ascii="Times New Roman" w:cs="Times New Roman" w:eastAsia="Times New Roman" w:hAnsi="Times New Roman"/>
+          <w:sz w:val="24"/>
+          <w:szCs w:val="24"/>
+        </w:rPr>
+      </w:pPr>
+      <w:r>
+        <w:rPr>
+          <w:rFonts w:ascii="Times New Roman" w:cs="Times New Roman" w:eastAsia="Times New Roman" w:hAnsi="Times New Roman"/>
+          <w:sz w:val="24"/>
+          <w:szCs w:val="24"/>
+          <w:rtl w:val="0"/>
+        </w:rPr>
+        <w:t xml:space="preserve">Panel de Docente Interactivo:</w:t>
+      </w:r>
+    </w:p>
+    <w:p>
+      <w:pPr>
+        <w:numPr>
+          <w:ilvl w:val="1"/>
+          <w:numId w:val="7"/>
+        </w:numPr>
+        <w:spacing w:after="280" w:before="280" w:line="240" w:lineRule="auto"/>
+        <w:ind w:left="1440" w:hanging="360"/>
+        <w:rPr>
+          <w:rFonts w:ascii="Times New Roman" w:cs="Times New Roman" w:eastAsia="Times New Roman" w:hAnsi="Times New Roman"/>
+          <w:sz w:val="24"/>
+          <w:szCs w:val="24"/>
+        </w:rPr>
+      </w:pPr>
+      <w:r>
+        <w:rPr>
+          <w:rFonts w:ascii="Times New Roman" w:cs="Times New Roman" w:eastAsia="Times New Roman" w:hAnsi="Times New Roman"/>
+          <w:sz w:val="24"/>
+          <w:szCs w:val="24"/>
+          <w:rtl w:val="0"/>
+        </w:rPr>
+        <w:t xml:space="preserve">RF7.1:</w:t>
       </w:r>
     </w:p>
     <w:p>
@@ -3797,9 +3938,9 @@
   <w:abstractNum w:abstractNumId="7">
     <w:lvl w:ilvl="0">
       <w:start w:val="1"/>
-      <w:numFmt w:val="bullet"/>
-      <w:lvlText w:val="●"/>
-      <w:lvlJc w:val="left"/>
+      <w:numFmt w:val="decimal"/>
+      <w:lvlText w:val="%1."/>
+      <w:lvlJc w:val="right"/>
       <w:pPr>
         <w:ind w:left="720" w:hanging="360"/>
       </w:pPr>
@@ -3811,9 +3952,9 @@
     </w:lvl>
     <w:lvl w:ilvl="1">
       <w:start w:val="1"/>
-      <w:numFmt w:val="bullet"/>
-      <w:lvlText w:val="o"/>
-      <w:lvlJc w:val="left"/>
+      <w:numFmt w:val="decimal"/>
+      <w:lvlText w:val="%1.%2."/>
+      <w:lvlJc w:val="right"/>
       <w:pPr>
         <w:ind w:left="1440" w:hanging="360"/>
       </w:pPr>
@@ -3825,9 +3966,9 @@
     </w:lvl>
     <w:lvl w:ilvl="2">
       <w:start w:val="1"/>
-      <w:numFmt w:val="bullet"/>
-      <w:lvlText w:val="▪"/>
-      <w:lvlJc w:val="left"/>
+      <w:numFmt w:val="decimal"/>
+      <w:lvlText w:val="%1.%2.%3."/>
+      <w:lvlJc w:val="right"/>
       <w:pPr>
         <w:ind w:left="2160" w:hanging="360"/>
       </w:pPr>
@@ -3839,9 +3980,9 @@
     </w:lvl>
     <w:lvl w:ilvl="3">
       <w:start w:val="1"/>
-      <w:numFmt w:val="bullet"/>
-      <w:lvlText w:val="▪"/>
-      <w:lvlJc w:val="left"/>
+      <w:numFmt w:val="decimal"/>
+      <w:lvlText w:val="%1.%2.%3.%4."/>
+      <w:lvlJc w:val="right"/>
       <w:pPr>
         <w:ind w:left="2880" w:hanging="360"/>
       </w:pPr>
@@ -3853,9 +3994,9 @@
     </w:lvl>
     <w:lvl w:ilvl="4">
       <w:start w:val="1"/>
-      <w:numFmt w:val="bullet"/>
-      <w:lvlText w:val="▪"/>
-      <w:lvlJc w:val="left"/>
+      <w:numFmt w:val="decimal"/>
+      <w:lvlText w:val="%1.%2.%3.%4.%5."/>
+      <w:lvlJc w:val="right"/>
       <w:pPr>
         <w:ind w:left="3600" w:hanging="360"/>
       </w:pPr>
@@ -3867,9 +4008,9 @@
     </w:lvl>
     <w:lvl w:ilvl="5">
       <w:start w:val="1"/>
-      <w:numFmt w:val="bullet"/>
-      <w:lvlText w:val="▪"/>
-      <w:lvlJc w:val="left"/>
+      <w:numFmt w:val="decimal"/>
+      <w:lvlText w:val="%1.%2.%3.%4.%5.%6."/>
+      <w:lvlJc w:val="right"/>
       <w:pPr>
         <w:ind w:left="4320" w:hanging="360"/>
       </w:pPr>
@@ -3881,9 +4022,9 @@
     </w:lvl>
     <w:lvl w:ilvl="6">
       <w:start w:val="1"/>
-      <w:numFmt w:val="bullet"/>
-      <w:lvlText w:val="▪"/>
-      <w:lvlJc w:val="left"/>
+      <w:numFmt w:val="decimal"/>
+      <w:lvlText w:val="%1.%2.%3.%4.%5.%6.%7."/>
+      <w:lvlJc w:val="right"/>
       <w:pPr>
         <w:ind w:left="5040" w:hanging="360"/>
       </w:pPr>
@@ -3895,9 +4036,9 @@
     </w:lvl>
     <w:lvl w:ilvl="7">
       <w:start w:val="1"/>
-      <w:numFmt w:val="bullet"/>
-      <w:lvlText w:val="▪"/>
-      <w:lvlJc w:val="left"/>
+      <w:numFmt w:val="decimal"/>
+      <w:lvlText w:val="%1.%2.%3.%4.%5.%6.%7.%8."/>
+      <w:lvlJc w:val="right"/>
       <w:pPr>
         <w:ind w:left="5760" w:hanging="360"/>
       </w:pPr>
@@ -3909,9 +4050,9 @@
     </w:lvl>
     <w:lvl w:ilvl="8">
       <w:start w:val="1"/>
-      <w:numFmt w:val="bullet"/>
-      <w:lvlText w:val="▪"/>
-      <w:lvlJc w:val="left"/>
+      <w:numFmt w:val="decimal"/>
+      <w:lvlText w:val="%1.%2.%3.%4.%5.%6.%7.%8.%9."/>
+      <w:lvlJc w:val="right"/>
       <w:pPr>
         <w:ind w:left="6480" w:hanging="360"/>
       </w:pPr>

</xml_diff>